<commit_message>
ordner streamlitapp umbennant. Scrum unterlage update
</commit_message>
<xml_diff>
--- a/SCRUM/Sprintplanung_1.docx
+++ b/SCRUM/Sprintplanung_1.docx
@@ -349,7 +349,7 @@
         </w:trPr>
         <w:tc>
           <w:tcPr>
-            <w:tcW w:w="0" w:type="auto"/>
+            <w:tcW w:w="5470" w:type="dxa"/>
             <w:vAlign w:val="center"/>
             <w:hideMark/>
           </w:tcPr>
@@ -381,7 +381,7 @@
         </w:tc>
         <w:tc>
           <w:tcPr>
-            <w:tcW w:w="0" w:type="auto"/>
+            <w:tcW w:w="1071" w:type="dxa"/>
             <w:vAlign w:val="center"/>
             <w:hideMark/>
           </w:tcPr>
@@ -450,7 +450,7 @@
         </w:trPr>
         <w:tc>
           <w:tcPr>
-            <w:tcW w:w="0" w:type="auto"/>
+            <w:tcW w:w="5470" w:type="dxa"/>
             <w:vAlign w:val="center"/>
             <w:hideMark/>
           </w:tcPr>
@@ -478,7 +478,7 @@
         </w:tc>
         <w:tc>
           <w:tcPr>
-            <w:tcW w:w="0" w:type="auto"/>
+            <w:tcW w:w="1071" w:type="dxa"/>
             <w:vAlign w:val="center"/>
             <w:hideMark/>
           </w:tcPr>
@@ -528,7 +528,25 @@
         </w:trPr>
         <w:tc>
           <w:tcPr>
-            <w:tcW w:w="0" w:type="auto"/>
+            <w:tcW w:w="5470" w:type="dxa"/>
+            <w:vAlign w:val="center"/>
+            <w:hideMark/>
+          </w:tcPr>
+          <w:p>
+            <w:pPr>
+              <w:spacing w:after="0" w:line="240" w:lineRule="auto"/>
+              <w:rPr>
+                <w:rFonts w:ascii="Times New Roman" w:eastAsia="Times New Roman" w:hAnsi="Times New Roman" w:cs="Times New Roman"/>
+                <w:sz w:val="24"/>
+                <w:szCs w:val="24"/>
+                <w:lang w:eastAsia="de-DE"/>
+              </w:rPr>
+            </w:pPr>
+          </w:p>
+        </w:tc>
+        <w:tc>
+          <w:tcPr>
+            <w:tcW w:w="1071" w:type="dxa"/>
             <w:vAlign w:val="center"/>
             <w:hideMark/>
           </w:tcPr>
@@ -562,24 +580,6 @@
             </w:pPr>
           </w:p>
         </w:tc>
-        <w:tc>
-          <w:tcPr>
-            <w:tcW w:w="0" w:type="auto"/>
-            <w:vAlign w:val="center"/>
-            <w:hideMark/>
-          </w:tcPr>
-          <w:p>
-            <w:pPr>
-              <w:spacing w:after="0" w:line="240" w:lineRule="auto"/>
-              <w:rPr>
-                <w:rFonts w:ascii="Times New Roman" w:eastAsia="Times New Roman" w:hAnsi="Times New Roman" w:cs="Times New Roman"/>
-                <w:sz w:val="24"/>
-                <w:szCs w:val="24"/>
-                <w:lang w:eastAsia="de-DE"/>
-              </w:rPr>
-            </w:pPr>
-          </w:p>
-        </w:tc>
       </w:tr>
       <w:tr>
         <w:trPr>
@@ -587,7 +587,7 @@
         </w:trPr>
         <w:tc>
           <w:tcPr>
-            <w:tcW w:w="0" w:type="auto"/>
+            <w:tcW w:w="5470" w:type="dxa"/>
             <w:vAlign w:val="center"/>
             <w:hideMark/>
           </w:tcPr>
@@ -628,7 +628,7 @@
         </w:tc>
         <w:tc>
           <w:tcPr>
-            <w:tcW w:w="0" w:type="auto"/>
+            <w:tcW w:w="1071" w:type="dxa"/>
             <w:vAlign w:val="center"/>
             <w:hideMark/>
           </w:tcPr>
@@ -687,7 +687,7 @@
         </w:trPr>
         <w:tc>
           <w:tcPr>
-            <w:tcW w:w="0" w:type="auto"/>
+            <w:tcW w:w="5470" w:type="dxa"/>
             <w:vAlign w:val="center"/>
             <w:hideMark/>
           </w:tcPr>
@@ -759,7 +759,7 @@
         </w:tc>
         <w:tc>
           <w:tcPr>
-            <w:tcW w:w="0" w:type="auto"/>
+            <w:tcW w:w="1071" w:type="dxa"/>
             <w:vAlign w:val="center"/>
             <w:hideMark/>
           </w:tcPr>
@@ -809,7 +809,7 @@
         </w:trPr>
         <w:tc>
           <w:tcPr>
-            <w:tcW w:w="0" w:type="auto"/>
+            <w:tcW w:w="5470" w:type="dxa"/>
             <w:vAlign w:val="center"/>
             <w:hideMark/>
           </w:tcPr>
@@ -849,7 +849,7 @@
         </w:tc>
         <w:tc>
           <w:tcPr>
-            <w:tcW w:w="0" w:type="auto"/>
+            <w:tcW w:w="1071" w:type="dxa"/>
             <w:vAlign w:val="center"/>
             <w:hideMark/>
           </w:tcPr>
@@ -908,7 +908,7 @@
         </w:trPr>
         <w:tc>
           <w:tcPr>
-            <w:tcW w:w="0" w:type="auto"/>
+            <w:tcW w:w="5470" w:type="dxa"/>
             <w:vAlign w:val="center"/>
             <w:hideMark/>
           </w:tcPr>
@@ -952,6 +952,26 @@
               </w:rPr>
               <w:t>)</w:t>
             </w:r>
+          </w:p>
+        </w:tc>
+        <w:tc>
+          <w:tcPr>
+            <w:tcW w:w="1071" w:type="dxa"/>
+            <w:vAlign w:val="center"/>
+            <w:hideMark/>
+          </w:tcPr>
+          <w:p>
+            <w:pPr>
+              <w:spacing w:after="0" w:line="240" w:lineRule="auto"/>
+              <w:rPr>
+                <w:rFonts w:ascii="Times New Roman" w:eastAsia="Times New Roman" w:hAnsi="Times New Roman" w:cs="Times New Roman"/>
+                <w:sz w:val="24"/>
+                <w:szCs w:val="24"/>
+                <w:lang w:eastAsia="de-DE"/>
+              </w:rPr>
+            </w:pPr>
+            <w:bookmarkStart w:id="0" w:name="_GoBack"/>
+            <w:bookmarkEnd w:id="0"/>
           </w:p>
         </w:tc>
         <w:tc>
@@ -970,33 +990,6 @@
                 <w:lang w:eastAsia="de-DE"/>
               </w:rPr>
             </w:pPr>
-            <w:r>
-              <w:rPr>
-                <w:rFonts w:ascii="Times New Roman" w:eastAsia="Times New Roman" w:hAnsi="Times New Roman" w:cs="Times New Roman"/>
-                <w:sz w:val="24"/>
-                <w:szCs w:val="24"/>
-                <w:lang w:eastAsia="de-DE"/>
-              </w:rPr>
-              <w:t>JS</w:t>
-            </w:r>
-          </w:p>
-        </w:tc>
-        <w:tc>
-          <w:tcPr>
-            <w:tcW w:w="0" w:type="auto"/>
-            <w:vAlign w:val="center"/>
-            <w:hideMark/>
-          </w:tcPr>
-          <w:p>
-            <w:pPr>
-              <w:spacing w:after="0" w:line="240" w:lineRule="auto"/>
-              <w:rPr>
-                <w:rFonts w:ascii="Times New Roman" w:eastAsia="Times New Roman" w:hAnsi="Times New Roman" w:cs="Times New Roman"/>
-                <w:sz w:val="24"/>
-                <w:szCs w:val="24"/>
-                <w:lang w:eastAsia="de-DE"/>
-              </w:rPr>
-            </w:pPr>
           </w:p>
         </w:tc>
       </w:tr>
@@ -1328,7 +1321,7 @@
           <w:lang w:eastAsia="de-DE"/>
         </w:rPr>
         <w:pict>
-          <v:rect id="_x0000_i1029" style="width:0;height:1.5pt" o:hralign="center" o:hrstd="t" o:hr="t" fillcolor="#a0a0a0" stroked="f"/>
+          <v:rect id="_x0000_i1028" style="width:0;height:1.5pt" o:hralign="center" o:hrstd="t" o:hr="t" fillcolor="#a0a0a0" stroked="f"/>
         </w:pict>
       </w:r>
     </w:p>
@@ -1440,18 +1433,7 @@
           <w:szCs w:val="24"/>
           <w:lang w:eastAsia="de-DE"/>
         </w:rPr>
-        <w:t xml:space="preserve">Erste </w:t>
-      </w:r>
-      <w:bookmarkStart w:id="0" w:name="_GoBack"/>
-      <w:bookmarkEnd w:id="0"/>
-      <w:r>
-        <w:rPr>
-          <w:rFonts w:ascii="Times New Roman" w:eastAsia="Times New Roman" w:hAnsi="Times New Roman" w:cs="Times New Roman"/>
-          <w:sz w:val="24"/>
-          <w:szCs w:val="24"/>
-          <w:lang w:eastAsia="de-DE"/>
-        </w:rPr>
-        <w:t xml:space="preserve">sichtbare Ergebnisse </w:t>
+        <w:t xml:space="preserve">Erste sichtbare Ergebnisse </w:t>
       </w:r>
     </w:p>
     <w:p>
@@ -1472,7 +1454,7 @@
           <w:lang w:eastAsia="de-DE"/>
         </w:rPr>
         <w:pict>
-          <v:rect id="_x0000_i1028" style="width:0;height:1.5pt" o:hralign="center" o:hrstd="t" o:hr="t" fillcolor="#a0a0a0" stroked="f"/>
+          <v:rect id="_x0000_i1029" style="width:0;height:1.5pt" o:hralign="center" o:hrstd="t" o:hr="t" fillcolor="#a0a0a0" stroked="f"/>
         </w:pict>
       </w:r>
     </w:p>

</xml_diff>